<commit_message>
almost finished chapter 5
</commit_message>
<xml_diff>
--- a/papers/AppliedOptics_SpecialIssue_ModernImaging/AGeometricModelForIndependentlyTiltedLensAndSensorWithApplicationForOmnifocusImaging.docx
+++ b/papers/AppliedOptics_SpecialIssue_ModernImaging/AGeometricModelForIndependentlyTiltedLensAndSensorWithApplicationForOmnifocusImaging.docx
@@ -33954,7 +33954,12 @@
         <w:t>warping</w:t>
       </w:r>
       <w:r>
-        <w:t xml:space="preserve"> is independent of the scene </w:t>
+        <w:t xml:space="preserve"> is independent of</w:t>
+      </w:r>
+      <w:bookmarkStart w:id="22" w:name="_GoBack"/>
+      <w:bookmarkEnd w:id="22"/>
+      <w:r>
+        <w:t xml:space="preserve"> the scene </w:t>
       </w:r>
       <w:r>
         <w:rPr>
@@ -33968,6 +33973,7 @@
       <w:r>
         <w:t xml:space="preserve"> </w:t>
       </w:r>
+      <w:commentRangeStart w:id="23"/>
       <w:r>
         <w:t xml:space="preserve">the distortion of the </w:t>
       </w:r>
@@ -33979,6 +33985,15 @@
       </w:r>
       <w:r>
         <w:t xml:space="preserve"> field is global in nature. </w:t>
+      </w:r>
+      <w:commentRangeEnd w:id="23"/>
+      <w:r>
+        <w:rPr>
+          <w:rStyle w:val="CommentReference"/>
+          <w:rFonts w:ascii="Calibri" w:eastAsia="Times New Roman" w:hAnsi="Calibri"/>
+          <w:spacing w:val="0"/>
+        </w:rPr>
+        <w:commentReference w:id="23"/>
       </w:r>
       <w:r>
         <w:t xml:space="preserve">Moreover, </w:t>
@@ -34536,12 +34551,7 @@
         <w:t xml:space="preserve"> Interestingly, </w:t>
       </w:r>
       <w:r>
-        <w:t>if the pupil magnification equals one (a perfect</w:t>
-      </w:r>
-      <w:bookmarkStart w:id="22" w:name="_GoBack"/>
-      <w:bookmarkEnd w:id="22"/>
-      <w:r>
-        <w:t xml:space="preserve">ly symmetric lens), the inter-image homography between </w:t>
+        <w:t xml:space="preserve">if the pupil magnification equals one (a perfectly symmetric lens), the inter-image homography between </w:t>
       </w:r>
       <w:r>
         <w:t>the</w:t>
@@ -35384,7 +35394,7 @@
             </m:oMathPara>
           </w:p>
         </w:tc>
-        <w:bookmarkStart w:id="23" w:name="Eq_22"/>
+        <w:bookmarkStart w:id="24" w:name="Eq_22"/>
         <w:tc>
           <w:tcPr>
             <w:tcW w:w="720" w:type="dxa"/>
@@ -35454,7 +35464,7 @@
               </w:rPr>
               <w:fldChar w:fldCharType="end"/>
             </w:r>
-            <w:bookmarkEnd w:id="23"/>
+            <w:bookmarkEnd w:id="24"/>
           </w:p>
         </w:tc>
       </w:tr>
@@ -37532,7 +37542,7 @@
                           <pic:cNvPicPr/>
                         </pic:nvPicPr>
                         <pic:blipFill>
-                          <a:blip r:embed="rId11"/>
+                          <a:blip r:embed="rId13"/>
                           <a:stretch>
                             <a:fillRect/>
                           </a:stretch>
@@ -37908,7 +37918,7 @@
         </w:rPr>
         <w:t xml:space="preserve">Indranil Sinharoy, cosi2016_omnifocus: Release of simulation code, files and dataset [Software] (2016), Zenodo. </w:t>
       </w:r>
-      <w:hyperlink r:id="rId12" w:history="1">
+      <w:hyperlink r:id="rId14" w:history="1">
         <w:r>
           <w:rPr>
             <w:rFonts w:cs="AdvOT9cb306be.B"/>
@@ -38444,6 +38454,33 @@
     </w:sectPr>
   </w:body>
 </w:document>
+</file>
+
+<file path=word/comments.xml><?xml version="1.0" encoding="utf-8"?>
+<w:comments xmlns:wpc="http://schemas.microsoft.com/office/word/2010/wordprocessingCanvas" xmlns:cx="http://schemas.microsoft.com/office/drawing/2014/chartex" xmlns:cx1="http://schemas.microsoft.com/office/drawing/2015/9/8/chartex" xmlns:cx2="http://schemas.microsoft.com/office/drawing/2015/10/21/chartex" xmlns:cx3="http://schemas.microsoft.com/office/drawing/2016/5/9/chartex" xmlns:cx4="http://schemas.microsoft.com/office/drawing/2016/5/10/chartex" xmlns:cx5="http://schemas.microsoft.com/office/drawing/2016/5/11/chartex" xmlns:mc="http://schemas.openxmlformats.org/markup-compatibility/2006" xmlns:o="urn:schemas-microsoft-com:office:office" xmlns:r="http://schemas.openxmlformats.org/officeDocument/2006/relationships" xmlns:m="http://schemas.openxmlformats.org/officeDocument/2006/math" xmlns:v="urn:schemas-microsoft-com:vml" xmlns:wp14="http://schemas.microsoft.com/office/word/2010/wordprocessingDrawing" xmlns:wp="http://schemas.openxmlformats.org/drawingml/2006/wordprocessingDrawing" xmlns:w10="urn:schemas-microsoft-com:office:word" xmlns:w="http://schemas.openxmlformats.org/wordprocessingml/2006/main" xmlns:w14="http://schemas.microsoft.com/office/word/2010/wordml" xmlns:w15="http://schemas.microsoft.com/office/word/2012/wordml" xmlns:w16se="http://schemas.microsoft.com/office/word/2015/wordml/symex" xmlns:wpg="http://schemas.microsoft.com/office/word/2010/wordprocessingGroup" xmlns:wpi="http://schemas.microsoft.com/office/word/2010/wordprocessingInk" xmlns:wne="http://schemas.microsoft.com/office/word/2006/wordml" xmlns:wps="http://schemas.microsoft.com/office/word/2010/wordprocessingShape" mc:Ignorable="w14 w15 w16se wp14">
+  <w:comment w:id="23" w:author="Indranil Sinharoy" w:date="2016-11-02T16:41:00Z" w:initials="INSR">
+    <w:p>
+      <w:pPr>
+        <w:pStyle w:val="CommentText"/>
+      </w:pPr>
+      <w:r>
+        <w:rPr>
+          <w:rStyle w:val="CommentReference"/>
+        </w:rPr>
+        <w:annotationRef/>
+      </w:r>
+      <w:r>
+        <w:t>That statement is misleading. The distortion is dependent on the field position (for example there is no global shift). However, we can use a single transformation function to globally undistort the image. Only when the pupil magnification is 1 will the distortion be global.</w:t>
+      </w:r>
+    </w:p>
+  </w:comment>
+</w:comments>
+</file>
+
+<file path=word/commentsExtended.xml><?xml version="1.0" encoding="utf-8"?>
+<w15:commentsEx xmlns:wpc="http://schemas.microsoft.com/office/word/2010/wordprocessingCanvas" xmlns:cx="http://schemas.microsoft.com/office/drawing/2014/chartex" xmlns:cx1="http://schemas.microsoft.com/office/drawing/2015/9/8/chartex" xmlns:cx2="http://schemas.microsoft.com/office/drawing/2015/10/21/chartex" xmlns:cx3="http://schemas.microsoft.com/office/drawing/2016/5/9/chartex" xmlns:cx4="http://schemas.microsoft.com/office/drawing/2016/5/10/chartex" xmlns:cx5="http://schemas.microsoft.com/office/drawing/2016/5/11/chartex" xmlns:mc="http://schemas.openxmlformats.org/markup-compatibility/2006" xmlns:o="urn:schemas-microsoft-com:office:office" xmlns:r="http://schemas.openxmlformats.org/officeDocument/2006/relationships" xmlns:m="http://schemas.openxmlformats.org/officeDocument/2006/math" xmlns:v="urn:schemas-microsoft-com:vml" xmlns:wp14="http://schemas.microsoft.com/office/word/2010/wordprocessingDrawing" xmlns:wp="http://schemas.openxmlformats.org/drawingml/2006/wordprocessingDrawing" xmlns:w10="urn:schemas-microsoft-com:office:word" xmlns:w="http://schemas.openxmlformats.org/wordprocessingml/2006/main" xmlns:w14="http://schemas.microsoft.com/office/word/2010/wordml" xmlns:w15="http://schemas.microsoft.com/office/word/2012/wordml" xmlns:w16se="http://schemas.microsoft.com/office/word/2015/wordml/symex" xmlns:wpg="http://schemas.microsoft.com/office/word/2010/wordprocessingGroup" xmlns:wpi="http://schemas.microsoft.com/office/word/2010/wordprocessingInk" xmlns:wne="http://schemas.microsoft.com/office/word/2006/wordml" xmlns:wps="http://schemas.microsoft.com/office/word/2010/wordprocessingShape" mc:Ignorable="w14 w15 w16se wp14">
+  <w15:commentEx w15:paraId="6849124B" w15:done="0"/>
+</w15:commentsEx>
 </file>
 
 <file path=word/endnotes.xml><?xml version="1.0" encoding="utf-8"?>
@@ -39956,6 +39993,14 @@
 </w:numbering>
 </file>
 
+<file path=word/people.xml><?xml version="1.0" encoding="utf-8"?>
+<w15:people xmlns:wpc="http://schemas.microsoft.com/office/word/2010/wordprocessingCanvas" xmlns:cx="http://schemas.microsoft.com/office/drawing/2014/chartex" xmlns:cx1="http://schemas.microsoft.com/office/drawing/2015/9/8/chartex" xmlns:cx2="http://schemas.microsoft.com/office/drawing/2015/10/21/chartex" xmlns:cx3="http://schemas.microsoft.com/office/drawing/2016/5/9/chartex" xmlns:cx4="http://schemas.microsoft.com/office/drawing/2016/5/10/chartex" xmlns:cx5="http://schemas.microsoft.com/office/drawing/2016/5/11/chartex" xmlns:mc="http://schemas.openxmlformats.org/markup-compatibility/2006" xmlns:o="urn:schemas-microsoft-com:office:office" xmlns:r="http://schemas.openxmlformats.org/officeDocument/2006/relationships" xmlns:m="http://schemas.openxmlformats.org/officeDocument/2006/math" xmlns:v="urn:schemas-microsoft-com:vml" xmlns:wp14="http://schemas.microsoft.com/office/word/2010/wordprocessingDrawing" xmlns:wp="http://schemas.openxmlformats.org/drawingml/2006/wordprocessingDrawing" xmlns:w10="urn:schemas-microsoft-com:office:word" xmlns:w="http://schemas.openxmlformats.org/wordprocessingml/2006/main" xmlns:w14="http://schemas.microsoft.com/office/word/2010/wordml" xmlns:w15="http://schemas.microsoft.com/office/word/2012/wordml" xmlns:w16se="http://schemas.microsoft.com/office/word/2015/wordml/symex" xmlns:wpg="http://schemas.microsoft.com/office/word/2010/wordprocessingGroup" xmlns:wpi="http://schemas.microsoft.com/office/word/2010/wordprocessingInk" xmlns:wne="http://schemas.microsoft.com/office/word/2006/wordml" xmlns:wps="http://schemas.microsoft.com/office/word/2010/wordprocessingShape" mc:Ignorable="w14 w15 w16se wp14">
+  <w15:person w15:author="Indranil Sinharoy">
+    <w15:presenceInfo w15:providerId="None" w15:userId="Indranil Sinharoy"/>
+  </w15:person>
+</w15:people>
+</file>
+
 <file path=word/styles.xml><?xml version="1.0" encoding="utf-8"?>
 <w:styles xmlns:mc="http://schemas.openxmlformats.org/markup-compatibility/2006" xmlns:r="http://schemas.openxmlformats.org/officeDocument/2006/relationships" xmlns:w="http://schemas.openxmlformats.org/wordprocessingml/2006/main" xmlns:w14="http://schemas.microsoft.com/office/word/2010/wordml" xmlns:w15="http://schemas.microsoft.com/office/word/2012/wordml" xmlns:w16se="http://schemas.microsoft.com/office/word/2015/wordml/symex" mc:Ignorable="w14 w15 w16se">
   <w:docDefaults>
@@ -40073,6 +40118,7 @@
     <w:lsdException w:name="HTML Sample" w:semiHidden="1" w:unhideWhenUsed="1"/>
     <w:lsdException w:name="HTML Typewriter" w:semiHidden="1" w:unhideWhenUsed="1"/>
     <w:lsdException w:name="HTML Variable" w:semiHidden="1" w:unhideWhenUsed="1"/>
+    <w:lsdException w:name="Normal Table" w:semiHidden="1" w:unhideWhenUsed="1"/>
     <w:lsdException w:name="annotation subject" w:semiHidden="1" w:unhideWhenUsed="1"/>
     <w:lsdException w:name="No List" w:semiHidden="1" w:unhideWhenUsed="1"/>
     <w:lsdException w:name="Outline List 1" w:semiHidden="1" w:unhideWhenUsed="1"/>
@@ -40119,8 +40165,10 @@
     <w:lsdException w:name="Table Subtle 2" w:semiHidden="1" w:unhideWhenUsed="1"/>
     <w:lsdException w:name="Table Web 1" w:semiHidden="1" w:unhideWhenUsed="1"/>
     <w:lsdException w:name="Table Web 2" w:semiHidden="1" w:unhideWhenUsed="1"/>
+    <w:lsdException w:name="Table Web 3" w:semiHidden="1" w:unhideWhenUsed="1"/>
     <w:lsdException w:name="Balloon Text" w:semiHidden="1" w:unhideWhenUsed="1"/>
     <w:lsdException w:name="Table Grid" w:uiPriority="39"/>
+    <w:lsdException w:name="Table Theme" w:semiHidden="1" w:unhideWhenUsed="1"/>
     <w:lsdException w:name="Placeholder Text" w:semiHidden="1"/>
     <w:lsdException w:name="No Spacing" w:semiHidden="1" w:uiPriority="1" w:qFormat="1"/>
     <w:lsdException w:name="Light Shading" w:uiPriority="60"/>
@@ -41537,7 +41585,7 @@
 </file>
 
 <file path=customXml/itemProps1.xml><?xml version="1.0" encoding="utf-8"?>
-<ds:datastoreItem xmlns:ds="http://schemas.openxmlformats.org/officeDocument/2006/customXml" ds:itemID="{724FB545-11CF-41EB-A3BA-9EEAF9515562}">
+<ds:datastoreItem xmlns:ds="http://schemas.openxmlformats.org/officeDocument/2006/customXml" ds:itemID="{4F76FB63-6DF7-4D1F-83BD-61AC35653D75}">
   <ds:schemaRefs>
     <ds:schemaRef ds:uri="http://schemas.openxmlformats.org/officeDocument/2006/bibliography"/>
   </ds:schemaRefs>

</xml_diff>